<commit_message>
Additional testing. Splitting files
</commit_message>
<xml_diff>
--- a/doc conversion.docx
+++ b/doc conversion.docx
@@ -317,18 +317,57 @@
       <w:pPr>
         <w:pStyle w:val="ListParagraph"/>
         <w:numPr>
-          <w:ilvl w:val="0"/>
+          <w:ilvl w:val="1"/>
           <w:numId w:val="4"/>
         </w:numPr>
       </w:pPr>
       <w:r>
-        <w:t xml:space="preserve">Read </w:t>
-      </w:r>
-      <w:proofErr w:type="spellStart"/>
-      <w:r>
-        <w:t>PlcPcd</w:t>
-      </w:r>
-      <w:proofErr w:type="spellEnd"/>
+        <w:t xml:space="preserve">Use </w:t>
+      </w:r>
+      <w:proofErr w:type="spellStart"/>
+      <w:r>
+        <w:t>lcb</w:t>
+      </w:r>
+      <w:proofErr w:type="spellEnd"/>
+      <w:r>
+        <w:t xml:space="preserve"> to calculate number of </w:t>
+      </w:r>
+      <w:proofErr w:type="spellStart"/>
+      <w:r>
+        <w:t>Pcds</w:t>
+      </w:r>
+      <w:proofErr w:type="spellEnd"/>
+      <w:r>
+        <w:t xml:space="preserve"> (lcb-4)/4+pcdSize). </w:t>
+      </w:r>
+      <w:proofErr w:type="spellStart"/>
+      <w:r>
+        <w:t>pcdSize</w:t>
+      </w:r>
+      <w:proofErr w:type="spellEnd"/>
+      <w:r>
+        <w:t xml:space="preserve"> is 8 (see section 2.8.35)</w:t>
+      </w:r>
+    </w:p>
+    <w:p>
+      <w:pPr>
+        <w:pStyle w:val="ListParagraph"/>
+        <w:numPr>
+          <w:ilvl w:val="1"/>
+          <w:numId w:val="4"/>
+        </w:numPr>
+      </w:pPr>
+      <w:r>
+        <w:t xml:space="preserve">Add 1 to number of </w:t>
+      </w:r>
+      <w:proofErr w:type="spellStart"/>
+      <w:r>
+        <w:t>Pcds</w:t>
+      </w:r>
+      <w:proofErr w:type="spellEnd"/>
+      <w:r>
+        <w:t xml:space="preserve"> to get number of cps</w:t>
+      </w:r>
     </w:p>
     <w:p>
       <w:pPr>
@@ -339,34 +378,24 @@
         </w:numPr>
       </w:pPr>
       <w:r>
-        <w:t xml:space="preserve">Calculate the largest </w:t>
-      </w:r>
-      <w:proofErr w:type="spellStart"/>
-      <w:r>
-        <w:t>i</w:t>
-      </w:r>
-      <w:proofErr w:type="spellEnd"/>
-      <w:r>
-        <w:t xml:space="preserve"> such that </w:t>
-      </w:r>
-      <w:proofErr w:type="spellStart"/>
-      <w:r>
-        <w:t>PlcPcd.aCp</w:t>
-      </w:r>
-      <w:proofErr w:type="spellEnd"/>
-      <w:r>
-        <w:t>[</w:t>
-      </w:r>
-      <w:proofErr w:type="spellStart"/>
-      <w:r>
-        <w:t>i</w:t>
-      </w:r>
-      <w:proofErr w:type="spellEnd"/>
-      <w:r>
-        <w:t>] ≤ cp</w:t>
-      </w:r>
-      <w:r>
-        <w:t xml:space="preserve">. The </w:t>
+        <w:t xml:space="preserve">Read </w:t>
+      </w:r>
+      <w:proofErr w:type="spellStart"/>
+      <w:r>
+        <w:t>PlcPcd</w:t>
+      </w:r>
+      <w:proofErr w:type="spellEnd"/>
+    </w:p>
+    <w:p>
+      <w:pPr>
+        <w:pStyle w:val="ListParagraph"/>
+        <w:numPr>
+          <w:ilvl w:val="1"/>
+          <w:numId w:val="4"/>
+        </w:numPr>
+      </w:pPr>
+      <w:r>
+        <w:t xml:space="preserve">Read number of cps into </w:t>
       </w:r>
       <w:proofErr w:type="spellStart"/>
       <w:r>
@@ -374,16 +403,33 @@
       </w:r>
       <w:proofErr w:type="spellEnd"/>
       <w:r>
-        <w:t xml:space="preserve"> array has one more element than the </w:t>
+        <w:t xml:space="preserve"> (4-byte unsigned integers)</w:t>
+      </w:r>
+    </w:p>
+    <w:p>
+      <w:pPr>
+        <w:pStyle w:val="ListParagraph"/>
+        <w:numPr>
+          <w:ilvl w:val="1"/>
+          <w:numId w:val="4"/>
+        </w:numPr>
+      </w:pPr>
+      <w:r>
+        <w:t xml:space="preserve">Read number of </w:t>
+      </w:r>
+      <w:proofErr w:type="spellStart"/>
+      <w:r>
+        <w:t>Pcds</w:t>
+      </w:r>
+      <w:proofErr w:type="spellEnd"/>
+      <w:r>
+        <w:t xml:space="preserve"> into </w:t>
       </w:r>
       <w:proofErr w:type="spellStart"/>
       <w:r>
         <w:t>aPcd</w:t>
       </w:r>
       <w:proofErr w:type="spellEnd"/>
-      <w:r>
-        <w:t xml:space="preserve"> array</w:t>
-      </w:r>
     </w:p>
     <w:p>
       <w:pPr>
@@ -394,16 +440,165 @@
         </w:numPr>
       </w:pPr>
       <w:r>
-        <w:t xml:space="preserve">Grab all the characters from the </w:t>
-      </w:r>
-      <w:proofErr w:type="spellStart"/>
-      <w:r>
-        <w:t>aCp</w:t>
-      </w:r>
-      <w:proofErr w:type="spellEnd"/>
-      <w:r>
-        <w:t xml:space="preserve"> array</w:t>
-      </w:r>
+        <w:t xml:space="preserve">Read </w:t>
+      </w:r>
+      <w:proofErr w:type="spellStart"/>
+      <w:r>
+        <w:t>Pcd</w:t>
+      </w:r>
+      <w:proofErr w:type="spellEnd"/>
+    </w:p>
+    <w:p>
+      <w:pPr>
+        <w:pStyle w:val="ListParagraph"/>
+        <w:numPr>
+          <w:ilvl w:val="1"/>
+          <w:numId w:val="4"/>
+        </w:numPr>
+      </w:pPr>
+      <w:r>
+        <w:t xml:space="preserve">Read bytes 2-5 into </w:t>
+      </w:r>
+      <w:proofErr w:type="spellStart"/>
+      <w:r>
+        <w:t>FcCompressed</w:t>
+      </w:r>
+      <w:proofErr w:type="spellEnd"/>
+      <w:r>
+        <w:t xml:space="preserve"> structure</w:t>
+      </w:r>
+    </w:p>
+    <w:p>
+      <w:pPr>
+        <w:pStyle w:val="ListParagraph"/>
+        <w:numPr>
+          <w:ilvl w:val="0"/>
+          <w:numId w:val="4"/>
+        </w:numPr>
+      </w:pPr>
+      <w:r>
+        <w:t xml:space="preserve">Read </w:t>
+      </w:r>
+      <w:proofErr w:type="spellStart"/>
+      <w:r>
+        <w:t>FcCompressed</w:t>
+      </w:r>
+      <w:proofErr w:type="spellEnd"/>
+    </w:p>
+    <w:p>
+      <w:pPr>
+        <w:pStyle w:val="ListParagraph"/>
+        <w:numPr>
+          <w:ilvl w:val="1"/>
+          <w:numId w:val="4"/>
+        </w:numPr>
+      </w:pPr>
+      <w:r>
+        <w:t>Read 4 bytes as little-endian byte order and little-endian bit order values</w:t>
+      </w:r>
+    </w:p>
+    <w:p>
+      <w:pPr>
+        <w:pStyle w:val="ListParagraph"/>
+        <w:numPr>
+          <w:ilvl w:val="1"/>
+          <w:numId w:val="4"/>
+        </w:numPr>
+      </w:pPr>
+      <w:r>
+        <w:t xml:space="preserve">First 30 bits (lowest order bits) are the </w:t>
+      </w:r>
+      <w:proofErr w:type="spellStart"/>
+      <w:r>
+        <w:t>FcCompressed</w:t>
+      </w:r>
+      <w:proofErr w:type="spellEnd"/>
+      <w:r>
+        <w:t>. This includes all of bytes 0-2 and the first 2 bits in byte 3. Read as an unsigned integer</w:t>
+      </w:r>
+    </w:p>
+    <w:p>
+      <w:pPr>
+        <w:pStyle w:val="ListParagraph"/>
+        <w:numPr>
+          <w:ilvl w:val="1"/>
+          <w:numId w:val="4"/>
+        </w:numPr>
+      </w:pPr>
+      <w:r>
+        <w:t xml:space="preserve">Read bit 31 (byte 3, bit 3) into </w:t>
+      </w:r>
+      <w:proofErr w:type="spellStart"/>
+      <w:r>
+        <w:t>fCompressed</w:t>
+      </w:r>
+      <w:proofErr w:type="spellEnd"/>
+      <w:r>
+        <w:t>. 0 means it isn’t compressed, 1 means it is</w:t>
+      </w:r>
+    </w:p>
+    <w:p>
+      <w:pPr>
+        <w:pStyle w:val="ListParagraph"/>
+        <w:numPr>
+          <w:ilvl w:val="0"/>
+          <w:numId w:val="4"/>
+        </w:numPr>
+      </w:pPr>
+      <w:r>
+        <w:t xml:space="preserve">Loop through </w:t>
+      </w:r>
+      <w:proofErr w:type="spellStart"/>
+      <w:r>
+        <w:t>aPcd</w:t>
+      </w:r>
+      <w:proofErr w:type="spellEnd"/>
+      <w:r>
+        <w:t xml:space="preserve"> and Read characters from </w:t>
+      </w:r>
+      <w:proofErr w:type="spellStart"/>
+      <w:r>
+        <w:t>WordDocument</w:t>
+      </w:r>
+      <w:proofErr w:type="spellEnd"/>
+      <w:r>
+        <w:t xml:space="preserve"> stream</w:t>
+      </w:r>
+    </w:p>
+    <w:p>
+      <w:pPr>
+        <w:pStyle w:val="ListParagraph"/>
+        <w:numPr>
+          <w:ilvl w:val="1"/>
+          <w:numId w:val="4"/>
+        </w:numPr>
+      </w:pPr>
+      <w:r>
+        <w:t xml:space="preserve">Seek to </w:t>
+      </w:r>
+      <w:proofErr w:type="spellStart"/>
+      <w:r>
+        <w:t>aPcd</w:t>
+      </w:r>
+      <w:proofErr w:type="spellEnd"/>
+      <w:r>
+        <w:t>[</w:t>
+      </w:r>
+      <w:proofErr w:type="spellStart"/>
+      <w:r>
+        <w:t>i</w:t>
+      </w:r>
+      <w:proofErr w:type="spellEnd"/>
+      <w:r>
+        <w:t>].</w:t>
+      </w:r>
+      <w:proofErr w:type="spellStart"/>
+      <w:r>
+        <w:t>fc.fc</w:t>
+      </w:r>
+      <w:bookmarkStart w:id="0" w:name="_GoBack"/>
+      <w:bookmarkEnd w:id="0"/>
+      <w:proofErr w:type="spellEnd"/>
     </w:p>
     <w:p>
       <w:pPr>
@@ -1813,9 +2008,9 @@
           <w:sz w:val="28"/>
         </w:rPr>
       </w:pPr>
-      <w:bookmarkStart w:id="0" w:name="Section_fdc916f918c4453c95fb072f2c74c0e2"/>
-      <w:bookmarkStart w:id="1" w:name="Prc"/>
-      <w:bookmarkStart w:id="2" w:name="_Toc471996682"/>
+      <w:bookmarkStart w:id="1" w:name="Section_fdc916f918c4453c95fb072f2c74c0e2"/>
+      <w:bookmarkStart w:id="2" w:name="Prc"/>
+      <w:bookmarkStart w:id="3" w:name="_Toc471996682"/>
       <w:r>
         <w:rPr>
           <w:rFonts w:ascii="Calibri" w:hAnsi="Calibri" w:cs="Calibri"/>
@@ -1833,9 +2028,9 @@
         </w:rPr>
         <w:t>Prc</w:t>
       </w:r>
-      <w:bookmarkEnd w:id="0"/>
       <w:bookmarkEnd w:id="1"/>
       <w:bookmarkEnd w:id="2"/>
+      <w:bookmarkEnd w:id="3"/>
       <w:proofErr w:type="spellEnd"/>
       <w:r>
         <w:rPr>
@@ -2083,9 +2278,9 @@
           <w:sz w:val="28"/>
         </w:rPr>
       </w:pPr>
-      <w:bookmarkStart w:id="3" w:name="Section_473fd992c824465588803186bd432f80"/>
-      <w:bookmarkStart w:id="4" w:name="PrcData"/>
-      <w:bookmarkStart w:id="5" w:name="_Toc471996683"/>
+      <w:bookmarkStart w:id="4" w:name="Section_473fd992c824465588803186bd432f80"/>
+      <w:bookmarkStart w:id="5" w:name="PrcData"/>
+      <w:bookmarkStart w:id="6" w:name="_Toc471996683"/>
       <w:r>
         <w:rPr>
           <w:rFonts w:ascii="Calibri" w:hAnsi="Calibri" w:cs="Calibri"/>
@@ -2103,9 +2298,9 @@
         </w:rPr>
         <w:t>PrcData</w:t>
       </w:r>
-      <w:bookmarkEnd w:id="3"/>
       <w:bookmarkEnd w:id="4"/>
       <w:bookmarkEnd w:id="5"/>
+      <w:bookmarkEnd w:id="6"/>
       <w:proofErr w:type="spellEnd"/>
       <w:r>
         <w:rPr>
@@ -2237,16 +2432,7 @@
           <w:rFonts w:ascii="Calibri" w:hAnsi="Calibri" w:cs="Calibri"/>
           <w:b/>
         </w:rPr>
-        <w:t>P</w:t>
-      </w:r>
-      <w:bookmarkStart w:id="6" w:name="_GoBack"/>
-      <w:bookmarkEnd w:id="6"/>
-      <w:r>
-        <w:rPr>
-          <w:rFonts w:ascii="Calibri" w:hAnsi="Calibri" w:cs="Calibri"/>
-          <w:b/>
-        </w:rPr>
-        <w:t>rl</w:t>
+        <w:t>Prl</w:t>
       </w:r>
       <w:proofErr w:type="spellEnd"/>
       <w:r>
@@ -6354,7 +6540,7 @@
   <a:extraClrSchemeLst/>
   <a:extLst>
     <a:ext uri="{05A4C25C-085E-4340-85A3-A5531E510DB2}">
-      <thm15:themeFamily xmlns="" xmlns:thm15="http://schemas.microsoft.com/office/thememl/2012/main" name="Office Theme" id="{62F939B6-93AF-4DB8-9C6B-D6C7DFDC589F}" vid="{4A3C46E8-61CC-4603-A589-7422A47A8E4A}"/>
+      <thm15:themeFamily xmlns:thm15="http://schemas.microsoft.com/office/thememl/2012/main" xmlns="" name="Office Theme" id="{62F939B6-93AF-4DB8-9C6B-D6C7DFDC589F}" vid="{4A3C46E8-61CC-4603-A589-7422A47A8E4A}"/>
     </a:ext>
   </a:extLst>
 </a:theme>

</xml_diff>